<commit_message>
Add correct talk dates
</commit_message>
<xml_diff>
--- a/cv/CV.docx
+++ b/cv/CV.docx
@@ -18166,6 +18166,426 @@
           <w:rtl w:val="0"/>
           <w:lang w:val="en-US"/>
         </w:rPr>
+        <w:t xml:space="preserve">Don Bosco Engineering College Goa </w:t>
+      </w:r>
+    </w:p>
+    <w:p>
+      <w:pPr>
+        <w:pStyle w:val="Body 2"/>
+        <w:bidi w:val="0"/>
+        <w:rPr>
+          <w:rStyle w:val="Gray"/>
+        </w:rPr>
+      </w:pPr>
+      <w:r>
+        <w:rPr>
+          <w:rStyle w:val="Gray"/>
+          <w:rFonts w:cs="Arial Unicode MS" w:eastAsia="Arial Unicode MS"/>
+          <w:rtl w:val="0"/>
+          <w:lang w:val="en-US"/>
+        </w:rPr>
+        <w:tab/>
+        <w:t>Feb 2019</w:t>
+      </w:r>
+    </w:p>
+    <w:p>
+      <w:pPr>
+        <w:pStyle w:val="Body 2"/>
+        <w:numPr>
+          <w:ilvl w:val="0"/>
+          <w:numId w:val="4"/>
+        </w:numPr>
+        <w:rPr>
+          <w:lang w:val="en-US"/>
+        </w:rPr>
+      </w:pPr>
+      <w:r>
+        <w:rPr>
+          <w:rtl w:val="0"/>
+          <w:lang w:val="en-US"/>
+        </w:rPr>
+        <w:t>Spoke about various blockchain platforms and how to use each one</w:t>
+      </w:r>
+    </w:p>
+    <w:p>
+      <w:pPr>
+        <w:pStyle w:val="Body 2"/>
+        <w:numPr>
+          <w:ilvl w:val="0"/>
+          <w:numId w:val="4"/>
+        </w:numPr>
+        <w:rPr>
+          <w:lang w:val="en-US"/>
+        </w:rPr>
+      </w:pPr>
+      <w:r>
+        <w:rPr>
+          <w:rtl w:val="0"/>
+          <w:lang w:val="en-US"/>
+        </w:rPr>
+        <w:t>Helped students find how/if blockchain could help improve security and reliability of their final year projects / thesis</w:t>
+      </w:r>
+    </w:p>
+    <w:p>
+      <w:pPr>
+        <w:pStyle w:val="Body 2"/>
+        <w:tabs>
+          <w:tab w:val="left" w:pos="360"/>
+          <w:tab w:val="left" w:pos="720"/>
+          <w:tab w:val="left" w:pos="1080"/>
+          <w:tab w:val="left" w:pos="1440"/>
+          <w:tab w:val="left" w:pos="1800"/>
+          <w:tab w:val="left" w:pos="2160"/>
+          <w:tab w:val="left" w:pos="2520"/>
+          <w:tab w:val="left" w:pos="2880"/>
+          <w:tab w:val="left" w:pos="3240"/>
+          <w:tab w:val="left" w:pos="3600"/>
+          <w:tab w:val="left" w:pos="3960"/>
+          <w:tab w:val="left" w:pos="4320"/>
+          <w:tab w:val="left" w:pos="4680"/>
+          <w:tab w:val="left" w:pos="5040"/>
+          <w:tab w:val="left" w:pos="5400"/>
+          <w:tab w:val="left" w:pos="5760"/>
+          <w:tab w:val="left" w:pos="6120"/>
+          <w:tab w:val="left" w:pos="6480"/>
+          <w:tab w:val="left" w:pos="6840"/>
+          <w:tab w:val="left" w:pos="7200"/>
+          <w:tab w:val="left" w:pos="7560"/>
+          <w:tab w:val="left" w:pos="7920"/>
+          <w:tab w:val="left" w:pos="8280"/>
+          <w:tab w:val="left" w:pos="8640"/>
+          <w:tab w:val="left" w:pos="9000"/>
+          <w:tab w:val="left" w:pos="9360"/>
+          <w:tab w:val="left" w:pos="9720"/>
+          <w:tab w:val="left" w:pos="10080"/>
+          <w:tab w:val="left" w:pos="10440"/>
+        </w:tabs>
+        <w:ind w:left="0" w:firstLine="0"/>
+      </w:pPr>
+    </w:p>
+    <w:p>
+      <w:pPr>
+        <w:pStyle w:val="Body 2"/>
+        <w:tabs>
+          <w:tab w:val="left" w:pos="360"/>
+          <w:tab w:val="left" w:pos="720"/>
+          <w:tab w:val="left" w:pos="1080"/>
+          <w:tab w:val="left" w:pos="1440"/>
+          <w:tab w:val="left" w:pos="1800"/>
+          <w:tab w:val="left" w:pos="2160"/>
+          <w:tab w:val="left" w:pos="2520"/>
+          <w:tab w:val="left" w:pos="2880"/>
+          <w:tab w:val="left" w:pos="3240"/>
+          <w:tab w:val="left" w:pos="3600"/>
+          <w:tab w:val="left" w:pos="3960"/>
+          <w:tab w:val="left" w:pos="4320"/>
+          <w:tab w:val="left" w:pos="4680"/>
+          <w:tab w:val="left" w:pos="5040"/>
+          <w:tab w:val="left" w:pos="5400"/>
+          <w:tab w:val="left" w:pos="5760"/>
+          <w:tab w:val="left" w:pos="6120"/>
+          <w:tab w:val="left" w:pos="6480"/>
+          <w:tab w:val="left" w:pos="6840"/>
+          <w:tab w:val="left" w:pos="7200"/>
+          <w:tab w:val="left" w:pos="7560"/>
+          <w:tab w:val="left" w:pos="7920"/>
+          <w:tab w:val="left" w:pos="8280"/>
+          <w:tab w:val="left" w:pos="8640"/>
+          <w:tab w:val="left" w:pos="9000"/>
+          <w:tab w:val="left" w:pos="9360"/>
+          <w:tab w:val="left" w:pos="9720"/>
+          <w:tab w:val="left" w:pos="10080"/>
+          <w:tab w:val="left" w:pos="10440"/>
+        </w:tabs>
+        <w:ind w:left="0" w:firstLine="0"/>
+        <w:rPr>
+          <w:rStyle w:val="Gray"/>
+        </w:rPr>
+      </w:pPr>
+      <w:r>
+        <w:tab/>
+      </w:r>
+      <w:r>
+        <w:rPr>
+          <w:rStyle w:val="Gray"/>
+          <w:b w:val="1"/>
+          <w:bCs w:val="1"/>
+          <w:color w:val="000000"/>
+          <w:rtl w:val="0"/>
+          <w:lang w:val="en-US"/>
+        </w:rPr>
+        <w:t>National Hackathon at BITS Goa, India</w:t>
+      </w:r>
+    </w:p>
+    <w:p>
+      <w:pPr>
+        <w:pStyle w:val="Body 2"/>
+        <w:bidi w:val="0"/>
+        <w:rPr>
+          <w:rStyle w:val="Gray"/>
+        </w:rPr>
+      </w:pPr>
+      <w:r>
+        <w:rPr>
+          <w:rStyle w:val="Gray"/>
+          <w:rFonts w:cs="Arial Unicode MS" w:eastAsia="Arial Unicode MS"/>
+          <w:rtl w:val="0"/>
+          <w:lang w:val="en-US"/>
+        </w:rPr>
+        <w:tab/>
+        <w:t>Feb 2019</w:t>
+      </w:r>
+    </w:p>
+    <w:p>
+      <w:pPr>
+        <w:pStyle w:val="Body 2"/>
+        <w:numPr>
+          <w:ilvl w:val="0"/>
+          <w:numId w:val="4"/>
+        </w:numPr>
+        <w:rPr>
+          <w:lang w:val="en-US"/>
+        </w:rPr>
+      </w:pPr>
+      <w:r>
+        <w:rPr>
+          <w:rtl w:val="0"/>
+          <w:lang w:val="en-US"/>
+        </w:rPr>
+        <w:t>Introduced students from across the Indian subcontinent to various blockchain platforms and possible use cases</w:t>
+      </w:r>
+    </w:p>
+    <w:p>
+      <w:pPr>
+        <w:pStyle w:val="Body 2"/>
+        <w:numPr>
+          <w:ilvl w:val="0"/>
+          <w:numId w:val="4"/>
+        </w:numPr>
+        <w:rPr>
+          <w:lang w:val="en-US"/>
+        </w:rPr>
+      </w:pPr>
+      <w:r>
+        <w:rPr>
+          <w:rtl w:val="0"/>
+          <w:lang w:val="en-US"/>
+        </w:rPr>
+        <w:t>Helped decide architecture and components for a 36 hour hackathon</w:t>
+      </w:r>
+    </w:p>
+    <w:p>
+      <w:pPr>
+        <w:pStyle w:val="Body 2"/>
+        <w:tabs>
+          <w:tab w:val="left" w:pos="360"/>
+          <w:tab w:val="left" w:pos="720"/>
+          <w:tab w:val="left" w:pos="1080"/>
+          <w:tab w:val="left" w:pos="1440"/>
+          <w:tab w:val="left" w:pos="1800"/>
+          <w:tab w:val="left" w:pos="2160"/>
+          <w:tab w:val="left" w:pos="2520"/>
+          <w:tab w:val="left" w:pos="2880"/>
+          <w:tab w:val="left" w:pos="3240"/>
+          <w:tab w:val="left" w:pos="3600"/>
+          <w:tab w:val="left" w:pos="3960"/>
+          <w:tab w:val="left" w:pos="4320"/>
+          <w:tab w:val="left" w:pos="4680"/>
+          <w:tab w:val="left" w:pos="5040"/>
+          <w:tab w:val="left" w:pos="5400"/>
+          <w:tab w:val="left" w:pos="5760"/>
+          <w:tab w:val="left" w:pos="6120"/>
+          <w:tab w:val="left" w:pos="6480"/>
+          <w:tab w:val="left" w:pos="6840"/>
+          <w:tab w:val="left" w:pos="7200"/>
+          <w:tab w:val="left" w:pos="7560"/>
+          <w:tab w:val="left" w:pos="7920"/>
+          <w:tab w:val="left" w:pos="8280"/>
+          <w:tab w:val="left" w:pos="8640"/>
+          <w:tab w:val="left" w:pos="9000"/>
+          <w:tab w:val="left" w:pos="9360"/>
+          <w:tab w:val="left" w:pos="9720"/>
+          <w:tab w:val="left" w:pos="10080"/>
+          <w:tab w:val="left" w:pos="10440"/>
+        </w:tabs>
+        <w:ind w:left="0" w:firstLine="0"/>
+      </w:pPr>
+    </w:p>
+    <w:p>
+      <w:pPr>
+        <w:pStyle w:val="Body 2"/>
+        <w:tabs>
+          <w:tab w:val="left" w:pos="360"/>
+          <w:tab w:val="left" w:pos="720"/>
+          <w:tab w:val="left" w:pos="1080"/>
+          <w:tab w:val="left" w:pos="1440"/>
+          <w:tab w:val="left" w:pos="1800"/>
+          <w:tab w:val="left" w:pos="2160"/>
+          <w:tab w:val="left" w:pos="2520"/>
+          <w:tab w:val="left" w:pos="2880"/>
+          <w:tab w:val="left" w:pos="3240"/>
+          <w:tab w:val="left" w:pos="3600"/>
+          <w:tab w:val="left" w:pos="3960"/>
+          <w:tab w:val="left" w:pos="4320"/>
+          <w:tab w:val="left" w:pos="4680"/>
+          <w:tab w:val="left" w:pos="5040"/>
+          <w:tab w:val="left" w:pos="5400"/>
+          <w:tab w:val="left" w:pos="5760"/>
+          <w:tab w:val="left" w:pos="6120"/>
+          <w:tab w:val="left" w:pos="6480"/>
+          <w:tab w:val="left" w:pos="6840"/>
+          <w:tab w:val="left" w:pos="7200"/>
+          <w:tab w:val="left" w:pos="7560"/>
+          <w:tab w:val="left" w:pos="7920"/>
+          <w:tab w:val="left" w:pos="8280"/>
+          <w:tab w:val="left" w:pos="8640"/>
+          <w:tab w:val="left" w:pos="9000"/>
+          <w:tab w:val="left" w:pos="9360"/>
+          <w:tab w:val="left" w:pos="9720"/>
+          <w:tab w:val="left" w:pos="10080"/>
+          <w:tab w:val="left" w:pos="10440"/>
+        </w:tabs>
+        <w:ind w:left="0" w:firstLine="0"/>
+        <w:rPr>
+          <w:rStyle w:val="Gray"/>
+        </w:rPr>
+      </w:pPr>
+      <w:r>
+        <w:tab/>
+      </w:r>
+      <w:r>
+        <w:rPr>
+          <w:rStyle w:val="Gray"/>
+          <w:b w:val="1"/>
+          <w:bCs w:val="1"/>
+          <w:color w:val="000000"/>
+          <w:rtl w:val="0"/>
+          <w:lang w:val="en-US"/>
+        </w:rPr>
+        <w:t xml:space="preserve">University College London (UCL) </w:t>
+      </w:r>
+    </w:p>
+    <w:p>
+      <w:pPr>
+        <w:pStyle w:val="Body 2"/>
+        <w:bidi w:val="0"/>
+        <w:rPr>
+          <w:rStyle w:val="Gray"/>
+        </w:rPr>
+      </w:pPr>
+      <w:r>
+        <w:rPr>
+          <w:rStyle w:val="Gray"/>
+          <w:rFonts w:cs="Arial Unicode MS" w:eastAsia="Arial Unicode MS"/>
+          <w:rtl w:val="0"/>
+          <w:lang w:val="en-US"/>
+        </w:rPr>
+        <w:tab/>
+        <w:t>Oct 2018</w:t>
+      </w:r>
+    </w:p>
+    <w:p>
+      <w:pPr>
+        <w:pStyle w:val="Body 2"/>
+        <w:numPr>
+          <w:ilvl w:val="0"/>
+          <w:numId w:val="4"/>
+        </w:numPr>
+        <w:rPr>
+          <w:lang w:val="en-US"/>
+        </w:rPr>
+      </w:pPr>
+      <w:r>
+        <w:rPr>
+          <w:rtl w:val="0"/>
+          <w:lang w:val="en-US"/>
+        </w:rPr>
+        <w:t>Building a permissioned ledger using PoA</w:t>
+      </w:r>
+    </w:p>
+    <w:p>
+      <w:pPr>
+        <w:pStyle w:val="Body 2"/>
+        <w:numPr>
+          <w:ilvl w:val="0"/>
+          <w:numId w:val="4"/>
+        </w:numPr>
+        <w:rPr>
+          <w:lang w:val="en-US"/>
+        </w:rPr>
+      </w:pPr>
+      <w:r>
+        <w:rPr>
+          <w:rtl w:val="0"/>
+          <w:lang w:val="en-US"/>
+        </w:rPr>
+        <w:t>Scalability problems with various Ethereum chains</w:t>
+      </w:r>
+    </w:p>
+    <w:p>
+      <w:pPr>
+        <w:pStyle w:val="Body 2"/>
+        <w:tabs>
+          <w:tab w:val="left" w:pos="360"/>
+          <w:tab w:val="left" w:pos="720"/>
+          <w:tab w:val="left" w:pos="1080"/>
+          <w:tab w:val="left" w:pos="1440"/>
+          <w:tab w:val="left" w:pos="1800"/>
+          <w:tab w:val="left" w:pos="2160"/>
+          <w:tab w:val="left" w:pos="2520"/>
+          <w:tab w:val="left" w:pos="2880"/>
+          <w:tab w:val="left" w:pos="3240"/>
+          <w:tab w:val="left" w:pos="3600"/>
+          <w:tab w:val="left" w:pos="3960"/>
+          <w:tab w:val="left" w:pos="4320"/>
+          <w:tab w:val="left" w:pos="4680"/>
+          <w:tab w:val="left" w:pos="5040"/>
+          <w:tab w:val="left" w:pos="5400"/>
+          <w:tab w:val="left" w:pos="5760"/>
+          <w:tab w:val="left" w:pos="6120"/>
+          <w:tab w:val="left" w:pos="6480"/>
+          <w:tab w:val="left" w:pos="6840"/>
+          <w:tab w:val="left" w:pos="7200"/>
+          <w:tab w:val="left" w:pos="7560"/>
+          <w:tab w:val="left" w:pos="7920"/>
+          <w:tab w:val="left" w:pos="8280"/>
+          <w:tab w:val="left" w:pos="8640"/>
+          <w:tab w:val="left" w:pos="9000"/>
+          <w:tab w:val="left" w:pos="9360"/>
+          <w:tab w:val="left" w:pos="9720"/>
+          <w:tab w:val="left" w:pos="10080"/>
+          <w:tab w:val="left" w:pos="10440"/>
+        </w:tabs>
+        <w:ind w:left="0" w:firstLine="0"/>
+        <w:rPr>
+          <w:rStyle w:val="Gray"/>
+        </w:rPr>
+      </w:pPr>
+    </w:p>
+    <w:p>
+      <w:pPr>
+        <w:pStyle w:val="Body 2"/>
+        <w:bidi w:val="0"/>
+        <w:rPr>
+          <w:rStyle w:val="Gray"/>
+        </w:rPr>
+      </w:pPr>
+      <w:r>
+        <w:rPr>
+          <w:rStyle w:val="Gray"/>
+        </w:rPr>
+        <w:tab/>
+      </w:r>
+      <w:r>
+        <w:rPr>
+          <w:rStyle w:val="Gray"/>
+          <w:rFonts w:cs="Arial Unicode MS" w:eastAsia="Arial Unicode MS"/>
+          <w:b w:val="1"/>
+          <w:bCs w:val="1"/>
+          <w:color w:val="000000"/>
+          <w:rtl w:val="0"/>
+          <w:lang w:val="en-US"/>
+        </w:rPr>
         <w:t xml:space="preserve">FB dev circles Goa keynote </w:t>
       </w:r>
     </w:p>
@@ -18282,80 +18702,46 @@
           <w:tab w:val="left" w:pos="10440"/>
         </w:tabs>
         <w:ind w:left="0" w:firstLine="0"/>
-        <w:rPr>
-          <w:rStyle w:val="Gray"/>
-        </w:rPr>
       </w:pPr>
-      <w:r>
-        <w:tab/>
-      </w:r>
-      <w:r>
-        <w:rPr>
-          <w:rStyle w:val="Gray"/>
-          <w:b w:val="1"/>
-          <w:bCs w:val="1"/>
-          <w:color w:val="000000"/>
-          <w:rtl w:val="0"/>
-          <w:lang w:val="en-US"/>
-        </w:rPr>
-        <w:t xml:space="preserve">University College London (UCL) </w:t>
-      </w:r>
     </w:p>
     <w:p>
       <w:pPr>
         <w:pStyle w:val="Body 2"/>
-        <w:bidi w:val="0"/>
-        <w:rPr>
-          <w:rStyle w:val="Gray"/>
-        </w:rPr>
+        <w:tabs>
+          <w:tab w:val="left" w:pos="360"/>
+          <w:tab w:val="left" w:pos="720"/>
+          <w:tab w:val="left" w:pos="1080"/>
+          <w:tab w:val="left" w:pos="1440"/>
+          <w:tab w:val="left" w:pos="1800"/>
+          <w:tab w:val="left" w:pos="2160"/>
+          <w:tab w:val="left" w:pos="2520"/>
+          <w:tab w:val="left" w:pos="2880"/>
+          <w:tab w:val="left" w:pos="3240"/>
+          <w:tab w:val="left" w:pos="3600"/>
+          <w:tab w:val="left" w:pos="3960"/>
+          <w:tab w:val="left" w:pos="4320"/>
+          <w:tab w:val="left" w:pos="4680"/>
+          <w:tab w:val="left" w:pos="5040"/>
+          <w:tab w:val="left" w:pos="5400"/>
+          <w:tab w:val="left" w:pos="5760"/>
+          <w:tab w:val="left" w:pos="6120"/>
+          <w:tab w:val="left" w:pos="6480"/>
+          <w:tab w:val="left" w:pos="6840"/>
+          <w:tab w:val="left" w:pos="7200"/>
+          <w:tab w:val="left" w:pos="7560"/>
+          <w:tab w:val="left" w:pos="7920"/>
+          <w:tab w:val="left" w:pos="8280"/>
+          <w:tab w:val="left" w:pos="8640"/>
+          <w:tab w:val="left" w:pos="9000"/>
+          <w:tab w:val="left" w:pos="9360"/>
+          <w:tab w:val="left" w:pos="9720"/>
+          <w:tab w:val="left" w:pos="10080"/>
+          <w:tab w:val="left" w:pos="10440"/>
+        </w:tabs>
+        <w:ind w:left="0" w:firstLine="0"/>
       </w:pPr>
       <w:r>
-        <w:rPr>
-          <w:rStyle w:val="Gray"/>
-          <w:rFonts w:cs="Arial Unicode MS" w:eastAsia="Arial Unicode MS"/>
-          <w:rtl w:val="0"/>
-          <w:lang w:val="en-US"/>
-        </w:rPr>
         <w:tab/>
-        <w:t>Oct 2018</w:t>
-      </w:r>
-    </w:p>
-    <w:p>
-      <w:pPr>
-        <w:pStyle w:val="Body 2"/>
-        <w:numPr>
-          <w:ilvl w:val="0"/>
-          <w:numId w:val="4"/>
-        </w:numPr>
-        <w:rPr>
-          <w:lang w:val="en-US"/>
-        </w:rPr>
-      </w:pPr>
-      <w:r>
-        <w:rPr>
-          <w:rtl w:val="0"/>
-          <w:lang w:val="en-US"/>
-        </w:rPr>
-        <w:t>Building a permissioned ledger using PoA</w:t>
-      </w:r>
-    </w:p>
-    <w:p>
-      <w:pPr>
-        <w:pStyle w:val="Body 2"/>
-        <w:numPr>
-          <w:ilvl w:val="0"/>
-          <w:numId w:val="4"/>
-        </w:numPr>
-        <w:rPr>
-          <w:lang w:val="en-US"/>
-        </w:rPr>
-      </w:pPr>
-      <w:r>
-        <w:rPr>
-          <w:rtl w:val="0"/>
-          <w:lang w:val="en-US"/>
-        </w:rPr>
-        <w:t>Scalability problems with various Ethereum chains</w:t>
       </w:r>
     </w:p>
     <w:p>
@@ -18430,259 +18816,10 @@
           <w:tab w:val="left" w:pos="10440"/>
         </w:tabs>
         <w:ind w:left="0" w:firstLine="0"/>
-        <w:rPr>
-          <w:rStyle w:val="Gray"/>
-        </w:rPr>
       </w:pPr>
       <w:r>
         <w:tab/>
       </w:r>
-      <w:r>
-        <w:rPr>
-          <w:rStyle w:val="Gray"/>
-          <w:b w:val="1"/>
-          <w:bCs w:val="1"/>
-          <w:color w:val="000000"/>
-          <w:rtl w:val="0"/>
-          <w:lang w:val="en-US"/>
-        </w:rPr>
-        <w:t>National Hackathon at BITS Goa, India</w:t>
-      </w:r>
-    </w:p>
-    <w:p>
-      <w:pPr>
-        <w:pStyle w:val="Body 2"/>
-        <w:bidi w:val="0"/>
-        <w:rPr>
-          <w:rStyle w:val="Gray"/>
-        </w:rPr>
-      </w:pPr>
-      <w:r>
-        <w:rPr>
-          <w:rStyle w:val="Gray"/>
-          <w:rFonts w:cs="Arial Unicode MS" w:eastAsia="Arial Unicode MS"/>
-          <w:rtl w:val="0"/>
-          <w:lang w:val="en-US"/>
-        </w:rPr>
-        <w:tab/>
-        <w:t>Feb 2019</w:t>
-      </w:r>
-    </w:p>
-    <w:p>
-      <w:pPr>
-        <w:pStyle w:val="Body 2"/>
-        <w:numPr>
-          <w:ilvl w:val="0"/>
-          <w:numId w:val="4"/>
-        </w:numPr>
-        <w:rPr>
-          <w:lang w:val="en-US"/>
-        </w:rPr>
-      </w:pPr>
-      <w:r>
-        <w:rPr>
-          <w:rtl w:val="0"/>
-          <w:lang w:val="en-US"/>
-        </w:rPr>
-        <w:t>Introduced students from across the Indian subcontinent to various blockchain platforms and possible use cases</w:t>
-      </w:r>
-    </w:p>
-    <w:p>
-      <w:pPr>
-        <w:pStyle w:val="Body 2"/>
-        <w:numPr>
-          <w:ilvl w:val="0"/>
-          <w:numId w:val="4"/>
-        </w:numPr>
-        <w:rPr>
-          <w:lang w:val="en-US"/>
-        </w:rPr>
-      </w:pPr>
-      <w:r>
-        <w:rPr>
-          <w:rtl w:val="0"/>
-          <w:lang w:val="en-US"/>
-        </w:rPr>
-        <w:t xml:space="preserve">Helped decide architecture and components for a 36 hour hackathon </w:t>
-      </w:r>
-    </w:p>
-    <w:p>
-      <w:pPr>
-        <w:pStyle w:val="Body 2"/>
-        <w:tabs>
-          <w:tab w:val="left" w:pos="360"/>
-          <w:tab w:val="left" w:pos="720"/>
-          <w:tab w:val="left" w:pos="1080"/>
-          <w:tab w:val="left" w:pos="1440"/>
-          <w:tab w:val="left" w:pos="1800"/>
-          <w:tab w:val="left" w:pos="2160"/>
-          <w:tab w:val="left" w:pos="2520"/>
-          <w:tab w:val="left" w:pos="2880"/>
-          <w:tab w:val="left" w:pos="3240"/>
-          <w:tab w:val="left" w:pos="3600"/>
-          <w:tab w:val="left" w:pos="3960"/>
-          <w:tab w:val="left" w:pos="4320"/>
-          <w:tab w:val="left" w:pos="4680"/>
-          <w:tab w:val="left" w:pos="5040"/>
-          <w:tab w:val="left" w:pos="5400"/>
-          <w:tab w:val="left" w:pos="5760"/>
-          <w:tab w:val="left" w:pos="6120"/>
-          <w:tab w:val="left" w:pos="6480"/>
-          <w:tab w:val="left" w:pos="6840"/>
-          <w:tab w:val="left" w:pos="7200"/>
-          <w:tab w:val="left" w:pos="7560"/>
-          <w:tab w:val="left" w:pos="7920"/>
-          <w:tab w:val="left" w:pos="8280"/>
-          <w:tab w:val="left" w:pos="8640"/>
-          <w:tab w:val="left" w:pos="9000"/>
-          <w:tab w:val="left" w:pos="9360"/>
-          <w:tab w:val="left" w:pos="9720"/>
-          <w:tab w:val="left" w:pos="10080"/>
-          <w:tab w:val="left" w:pos="10440"/>
-        </w:tabs>
-        <w:ind w:left="0" w:firstLine="0"/>
-      </w:pPr>
-    </w:p>
-    <w:p>
-      <w:pPr>
-        <w:pStyle w:val="Body 2"/>
-        <w:tabs>
-          <w:tab w:val="left" w:pos="360"/>
-          <w:tab w:val="left" w:pos="720"/>
-          <w:tab w:val="left" w:pos="1080"/>
-          <w:tab w:val="left" w:pos="1440"/>
-          <w:tab w:val="left" w:pos="1800"/>
-          <w:tab w:val="left" w:pos="2160"/>
-          <w:tab w:val="left" w:pos="2520"/>
-          <w:tab w:val="left" w:pos="2880"/>
-          <w:tab w:val="left" w:pos="3240"/>
-          <w:tab w:val="left" w:pos="3600"/>
-          <w:tab w:val="left" w:pos="3960"/>
-          <w:tab w:val="left" w:pos="4320"/>
-          <w:tab w:val="left" w:pos="4680"/>
-          <w:tab w:val="left" w:pos="5040"/>
-          <w:tab w:val="left" w:pos="5400"/>
-          <w:tab w:val="left" w:pos="5760"/>
-          <w:tab w:val="left" w:pos="6120"/>
-          <w:tab w:val="left" w:pos="6480"/>
-          <w:tab w:val="left" w:pos="6840"/>
-          <w:tab w:val="left" w:pos="7200"/>
-          <w:tab w:val="left" w:pos="7560"/>
-          <w:tab w:val="left" w:pos="7920"/>
-          <w:tab w:val="left" w:pos="8280"/>
-          <w:tab w:val="left" w:pos="8640"/>
-          <w:tab w:val="left" w:pos="9000"/>
-          <w:tab w:val="left" w:pos="9360"/>
-          <w:tab w:val="left" w:pos="9720"/>
-          <w:tab w:val="left" w:pos="10080"/>
-          <w:tab w:val="left" w:pos="10440"/>
-        </w:tabs>
-        <w:ind w:left="0" w:firstLine="0"/>
-        <w:rPr>
-          <w:rStyle w:val="Gray"/>
-        </w:rPr>
-      </w:pPr>
-      <w:r>
-        <w:tab/>
-      </w:r>
-      <w:r>
-        <w:rPr>
-          <w:rStyle w:val="Gray"/>
-          <w:b w:val="1"/>
-          <w:bCs w:val="1"/>
-          <w:color w:val="000000"/>
-          <w:rtl w:val="0"/>
-          <w:lang w:val="en-US"/>
-        </w:rPr>
-        <w:t xml:space="preserve">Don Bosco Engineering College Goa </w:t>
-      </w:r>
-    </w:p>
-    <w:p>
-      <w:pPr>
-        <w:pStyle w:val="Body 2"/>
-        <w:bidi w:val="0"/>
-        <w:rPr>
-          <w:rStyle w:val="Gray"/>
-        </w:rPr>
-      </w:pPr>
-      <w:r>
-        <w:rPr>
-          <w:rStyle w:val="Gray"/>
-          <w:rFonts w:cs="Arial Unicode MS" w:eastAsia="Arial Unicode MS"/>
-          <w:rtl w:val="0"/>
-          <w:lang w:val="en-US"/>
-        </w:rPr>
-        <w:tab/>
-        <w:t>Sept 2017</w:t>
-      </w:r>
-    </w:p>
-    <w:p>
-      <w:pPr>
-        <w:pStyle w:val="Body 2"/>
-        <w:numPr>
-          <w:ilvl w:val="0"/>
-          <w:numId w:val="4"/>
-        </w:numPr>
-        <w:rPr>
-          <w:lang w:val="en-US"/>
-        </w:rPr>
-      </w:pPr>
-      <w:r>
-        <w:rPr>
-          <w:rtl w:val="0"/>
-          <w:lang w:val="en-US"/>
-        </w:rPr>
-        <w:t>Spoke about various blockchain platforms and how to use each one</w:t>
-      </w:r>
-    </w:p>
-    <w:p>
-      <w:pPr>
-        <w:pStyle w:val="Body 2"/>
-        <w:numPr>
-          <w:ilvl w:val="0"/>
-          <w:numId w:val="4"/>
-        </w:numPr>
-        <w:rPr>
-          <w:lang w:val="en-US"/>
-        </w:rPr>
-      </w:pPr>
-      <w:r>
-        <w:rPr>
-          <w:rtl w:val="0"/>
-          <w:lang w:val="en-US"/>
-        </w:rPr>
-        <w:t>Helped students find how/if blockchain could help improve security and reliability of their final year projects / thesis</w:t>
-      </w:r>
-    </w:p>
-    <w:p>
-      <w:pPr>
-        <w:pStyle w:val="Body 2"/>
-        <w:bidi w:val="0"/>
-      </w:pPr>
-    </w:p>
-    <w:p>
-      <w:pPr>
-        <w:pStyle w:val="Body 2"/>
-        <w:bidi w:val="0"/>
-      </w:pPr>
-    </w:p>
-    <w:p>
-      <w:pPr>
-        <w:pStyle w:val="Body 2"/>
-        <w:bidi w:val="0"/>
-      </w:pPr>
-    </w:p>
-    <w:p>
-      <w:pPr>
-        <w:pStyle w:val="Body 2"/>
-        <w:bidi w:val="0"/>
-      </w:pPr>
-    </w:p>
-    <w:p>
-      <w:pPr>
-        <w:pStyle w:val="Body 2"/>
-        <w:bidi w:val="0"/>
-      </w:pPr>
     </w:p>
     <w:p>
       <w:pPr>

</xml_diff>